<commit_message>
Added link to my github page
</commit_message>
<xml_diff>
--- a/READ ME (Instructons).docx
+++ b/READ ME (Instructons).docx
@@ -42,11 +42,9 @@
       <w:r>
         <w:t xml:space="preserve">This is extremely hard to complete, 90% of people will fail this task, </w:t>
       </w:r>
-      <w:proofErr w:type="gramStart"/>
       <w:r>
         <w:t>let’s</w:t>
       </w:r>
-      <w:proofErr w:type="gramEnd"/>
       <w:r>
         <w:t xml:space="preserve"> see how smart you are</w:t>
       </w:r>
@@ -132,15 +130,13 @@
     </w:p>
     <w:p>
       <w:r>
-        <w:t xml:space="preserve">CONGRATS, you completed Mastermind, you are a vary smart person for making it </w:t>
-      </w:r>
-      <w:proofErr w:type="spellStart"/>
-      <w:r>
-        <w:t>tis</w:t>
-      </w:r>
-      <w:proofErr w:type="spellEnd"/>
-      <w:r>
-        <w:t xml:space="preserve"> far</w:t>
+        <w:t>CONGRATS, you completed Mastermind, you are a vary smart person for making it t</w:t>
+      </w:r>
+      <w:r>
+        <w:t>h</w:t>
+      </w:r>
+      <w:r>
+        <w:t>is far</w:t>
       </w:r>
     </w:p>
     <w:sectPr>

</xml_diff>